<commit_message>
Fixed some typos in EN/FR help files.
Author:    Eric Lequien Esposti <contact@eric-lequien-esposti.com>
</commit_message>
<xml_diff>
--- a/help/bloshome_en.docx
+++ b/help/bloshome_en.docx
@@ -1712,7 +1712,19 @@
         <w:rPr>
           <w:lang w:val="en-US"/>
         </w:rPr>
-        <w:t>be aware BlosHome keep trace of every action you do</w:t>
+        <w:t>be aware BlosHome keep</w:t>
+      </w:r>
+      <w:r>
+        <w:rPr>
+          <w:lang w:val="en-US"/>
+        </w:rPr>
+        <w:t>s</w:t>
+      </w:r>
+      <w:r>
+        <w:rPr>
+          <w:lang w:val="en-US"/>
+        </w:rPr>
+        <w:t xml:space="preserve"> trace of every action you do</w:t>
       </w:r>
       <w:r>
         <w:rPr>
@@ -1775,7 +1787,19 @@
         <w:t xml:space="preserve"> in a ZIP archive (under “</w:t>
       </w:r>
       <w:r>
-        <w:t>data/&lt;nom_de_projet&gt;/archive</w:t>
+        <w:t>data/&lt;n</w:t>
+      </w:r>
+      <w:r>
+        <w:t>ame_of</w:t>
+      </w:r>
+      <w:r>
+        <w:t>_proje</w:t>
+      </w:r>
+      <w:r>
+        <w:t>c</w:t>
+      </w:r>
+      <w:r>
+        <w:t>t&gt;/archive</w:t>
       </w:r>
       <w:r>
         <w:rPr>
@@ -5029,7 +5053,6 @@
         <w:rPr>
           <w:lang w:val="en-US"/>
         </w:rPr>
-        <w:lastRenderedPageBreak/>
         <w:t>1.0 rev.</w:t>
       </w:r>
       <w:r>
@@ -5223,14 +5246,14 @@
 
 <file path=word/endnotes.xml><?xml version="1.0" encoding="utf-8"?>
 <w:endnotes xmlns:ve="http://schemas.openxmlformats.org/markup-compatibility/2006" xmlns:o="urn:schemas-microsoft-com:office:office" xmlns:r="http://schemas.openxmlformats.org/officeDocument/2006/relationships" xmlns:m="http://schemas.openxmlformats.org/officeDocument/2006/math" xmlns:v="urn:schemas-microsoft-com:vml" xmlns:wp="http://schemas.openxmlformats.org/drawingml/2006/wordprocessingDrawing" xmlns:w10="urn:schemas-microsoft-com:office:word" xmlns:w="http://schemas.openxmlformats.org/wordprocessingml/2006/main" xmlns:wne="http://schemas.microsoft.com/office/word/2006/wordml">
-  <w:endnote w:type="separator" w:id="-1">
+  <w:endnote w:type="separator" w:id="0">
     <w:p>
       <w:r>
         <w:separator/>
       </w:r>
     </w:p>
   </w:endnote>
-  <w:endnote w:type="continuationSeparator" w:id="0">
+  <w:endnote w:type="continuationSeparator" w:id="1">
     <w:p>
       <w:r>
         <w:continuationSeparator/>
@@ -5272,14 +5295,14 @@
 
 <file path=word/footnotes.xml><?xml version="1.0" encoding="utf-8"?>
 <w:footnotes xmlns:ve="http://schemas.openxmlformats.org/markup-compatibility/2006" xmlns:o="urn:schemas-microsoft-com:office:office" xmlns:r="http://schemas.openxmlformats.org/officeDocument/2006/relationships" xmlns:m="http://schemas.openxmlformats.org/officeDocument/2006/math" xmlns:v="urn:schemas-microsoft-com:vml" xmlns:wp="http://schemas.openxmlformats.org/drawingml/2006/wordprocessingDrawing" xmlns:w10="urn:schemas-microsoft-com:office:word" xmlns:w="http://schemas.openxmlformats.org/wordprocessingml/2006/main" xmlns:wne="http://schemas.microsoft.com/office/word/2006/wordml">
-  <w:footnote w:type="separator" w:id="-1">
+  <w:footnote w:type="separator" w:id="0">
     <w:p>
       <w:r>
         <w:separator/>
       </w:r>
     </w:p>
   </w:footnote>
-  <w:footnote w:type="continuationSeparator" w:id="0">
+  <w:footnote w:type="continuationSeparator" w:id="1">
     <w:p>
       <w:r>
         <w:continuationSeparator/>

</xml_diff>